<commit_message>
added Setup und Implementierung
</commit_message>
<xml_diff>
--- a/doc/MIDI_Baton_Dokumentation.docx
+++ b/doc/MIDI_Baton_Dokumentation.docx
@@ -3,12 +3,17 @@
 <w:document xmlns:wpc="http://schemas.microsoft.com/office/word/2010/wordprocessingCanvas" xmlns:cx="http://schemas.microsoft.com/office/drawing/2014/chartex" xmlns:cx1="http://schemas.microsoft.com/office/drawing/2015/9/8/chartex" xmlns:cx2="http://schemas.microsoft.com/office/drawing/2015/10/21/chartex" xmlns:cx3="http://schemas.microsoft.com/office/drawing/2016/5/9/chartex" xmlns:cx4="http://schemas.microsoft.com/office/drawing/2016/5/10/chartex" xmlns:cx5="http://schemas.microsoft.com/office/drawing/2016/5/11/chartex" xmlns:cx6="http://schemas.microsoft.com/office/drawing/2016/5/12/chartex" xmlns:cx7="http://schemas.microsoft.com/office/drawing/2016/5/13/chartex" xmlns:cx8="http://schemas.microsoft.com/office/drawing/2016/5/14/chartex" xmlns:mc="http://schemas.openxmlformats.org/markup-compatibility/2006" xmlns:aink="http://schemas.microsoft.com/office/drawing/2016/ink" xmlns:am3d="http://schemas.microsoft.com/office/drawing/2017/model3d" xmlns:o="urn:schemas-microsoft-com:office:office" xmlns:r="http://schemas.openxmlformats.org/officeDocument/2006/relationships" xmlns:m="http://schemas.openxmlformats.org/officeDocument/2006/math" xmlns:v="urn:schemas-microsoft-com:vml" xmlns:wp14="http://schemas.microsoft.com/office/word/2010/wordprocessingDrawing" xmlns:wp="http://schemas.openxmlformats.org/drawingml/2006/wordprocessingDrawing" xmlns:w10="urn:schemas-microsoft-com:office:word" xmlns:w="http://schemas.openxmlformats.org/wordprocessingml/2006/main" xmlns:w14="http://schemas.microsoft.com/office/word/2010/wordml" xmlns:w15="http://schemas.microsoft.com/office/word/2012/wordml" xmlns:w16cid="http://schemas.microsoft.com/office/word/2016/wordml/cid" xmlns:w16se="http://schemas.microsoft.com/office/word/2015/wordml/symex" xmlns:wpg="http://schemas.microsoft.com/office/word/2010/wordprocessingGroup" xmlns:wpi="http://schemas.microsoft.com/office/word/2010/wordprocessingInk" xmlns:wne="http://schemas.microsoft.com/office/word/2006/wordml" xmlns:wps="http://schemas.microsoft.com/office/word/2010/wordprocessingShape" mc:Ignorable="w14 w15 w16se w16cid wp14">
   <w:body>
     <w:p>
+      <w:pPr>
+        <w:rPr>
+          <w:rFonts w:hint="eastAsia"/>
+        </w:rPr>
+      </w:pPr>
       <w:r>
         <w:rPr>
           <w:noProof/>
         </w:rPr>
         <w:drawing>
-          <wp:anchor distT="0" distB="0" distL="0" distR="0" simplePos="0" relativeHeight="3" behindDoc="1" locked="0" layoutInCell="1" allowOverlap="1">
+          <wp:anchor distT="0" distB="0" distL="0" distR="0" simplePos="0" relativeHeight="3" behindDoc="1" locked="0" layoutInCell="1" allowOverlap="1" wp14:anchorId="4F6171F0" wp14:editId="685CD1E3">
             <wp:simplePos x="0" y="0"/>
             <wp:positionH relativeFrom="page">
               <wp:posOffset>5890895</wp:posOffset>
@@ -57,6 +62,7 @@
     <w:p>
       <w:pPr>
         <w:rPr>
+          <w:rFonts w:hint="eastAsia"/>
           <w:sz w:val="16"/>
           <w:szCs w:val="16"/>
         </w:rPr>
@@ -71,7 +77,7 @@
     </w:p>
     <w:p>
       <w:pPr>
-        <w:pStyle w:val="Heading1"/>
+        <w:pStyle w:val="berschrift1"/>
       </w:pPr>
       <w:r>
         <w:rPr>
@@ -80,7 +86,7 @@
         <mc:AlternateContent>
           <mc:Choice Requires="wps">
             <w:drawing>
-              <wp:anchor distT="0" distB="0" distL="0" distR="0" simplePos="0" relativeHeight="251658240" behindDoc="0" locked="0" layoutInCell="1" allowOverlap="1">
+              <wp:anchor distT="0" distB="0" distL="0" distR="0" simplePos="0" relativeHeight="251658240" behindDoc="0" locked="0" layoutInCell="1" allowOverlap="1" wp14:anchorId="4BECD92A" wp14:editId="58540915">
                 <wp:simplePos x="0" y="0"/>
                 <wp:positionH relativeFrom="column">
                   <wp:posOffset>0</wp:posOffset>
@@ -116,13 +122,16 @@
                           <w:p>
                             <w:pPr>
                               <w:pStyle w:val="FrameContents"/>
+                              <w:rPr>
+                                <w:rFonts w:hint="eastAsia"/>
+                              </w:rPr>
                             </w:pPr>
                             <w:r>
                               <w:rPr>
                                 <w:noProof/>
                               </w:rPr>
                               <w:drawing>
-                                <wp:inline distT="0" distB="0" distL="0" distR="0">
+                                <wp:inline distT="0" distB="0" distL="0" distR="0" wp14:anchorId="72C9CB3B" wp14:editId="42868A0C">
                                   <wp:extent cx="6505575" cy="4337292"/>
                                   <wp:effectExtent l="0" t="0" r="0" b="0"/>
                                   <wp:docPr id="6" name="Picture 6"/>
@@ -183,7 +192,7 @@
           </mc:Choice>
           <mc:Fallback>
             <w:pict>
-              <v:shapetype id="_x0000_t202" coordsize="21600,21600" o:spt="202" path="m,l,21600r21600,l21600,xe">
+              <v:shapetype w14:anchorId="4BECD92A" id="_x0000_t202" coordsize="21600,21600" o:spt="202" path="m,l,21600r21600,l21600,xe">
                 <v:stroke joinstyle="miter"/>
                 <v:path gradientshapeok="t" o:connecttype="rect"/>
               </v:shapetype>
@@ -193,13 +202,16 @@
                     <w:p>
                       <w:pPr>
                         <w:pStyle w:val="FrameContents"/>
+                        <w:rPr>
+                          <w:rFonts w:hint="eastAsia"/>
+                        </w:rPr>
                       </w:pPr>
                       <w:r>
                         <w:rPr>
                           <w:noProof/>
                         </w:rPr>
                         <w:drawing>
-                          <wp:inline distT="0" distB="0" distL="0" distR="0">
+                          <wp:inline distT="0" distB="0" distL="0" distR="0" wp14:anchorId="72C9CB3B" wp14:editId="42868A0C">
                             <wp:extent cx="6505575" cy="4337292"/>
                             <wp:effectExtent l="0" t="0" r="0" b="0"/>
                             <wp:docPr id="6" name="Picture 6"/>
@@ -267,6 +279,7 @@
     <w:p>
       <w:pPr>
         <w:rPr>
+          <w:rFonts w:hint="eastAsia"/>
           <w:b/>
           <w:bCs/>
         </w:rPr>
@@ -274,7 +287,10 @@
     </w:p>
     <w:p>
       <w:pPr>
-        <w:pStyle w:val="Heading3"/>
+        <w:pStyle w:val="berschrift3"/>
+        <w:rPr>
+          <w:rFonts w:hint="eastAsia"/>
+        </w:rPr>
       </w:pPr>
       <w:r>
         <w:t>Team</w:t>
@@ -283,16 +299,20 @@
     <w:p>
       <w:pPr>
         <w:pStyle w:val="Beschreibung"/>
+        <w:rPr>
+          <w:rFonts w:hint="eastAsia"/>
+        </w:rPr>
       </w:pPr>
       <w:r>
         <w:t>Alexander Eder</w:t>
       </w:r>
-      <w:bookmarkStart w:id="0" w:name="_GoBack"/>
-      <w:bookmarkEnd w:id="0"/>
     </w:p>
     <w:p>
       <w:pPr>
         <w:pStyle w:val="Beschreibung"/>
+        <w:rPr>
+          <w:rFonts w:hint="eastAsia"/>
+        </w:rPr>
       </w:pPr>
       <w:r>
         <w:t>Pascal Fitzner</w:t>
@@ -300,11 +320,14 @@
     </w:p>
     <w:p>
       <w:pPr>
-        <w:pStyle w:val="Heading3"/>
+        <w:pStyle w:val="berschrift3"/>
         <w:numPr>
           <w:ilvl w:val="0"/>
           <w:numId w:val="0"/>
         </w:numPr>
+        <w:rPr>
+          <w:rFonts w:hint="eastAsia"/>
+        </w:rPr>
       </w:pPr>
       <w:r>
         <w:t>Konzept</w:t>
@@ -313,6 +336,9 @@
     <w:p>
       <w:pPr>
         <w:pStyle w:val="Beschreibung"/>
+        <w:rPr>
+          <w:rFonts w:hint="eastAsia"/>
+        </w:rPr>
       </w:pPr>
       <w:r>
         <w:t>Der MIDI-Baton ist ein spezieller MIDI-Controlle</w:t>
@@ -348,6 +374,9 @@
     <w:p>
       <w:pPr>
         <w:pStyle w:val="Beschreibung"/>
+        <w:rPr>
+          <w:rFonts w:hint="eastAsia"/>
+        </w:rPr>
       </w:pPr>
       <w:r>
         <w:t xml:space="preserve">Durch die Handheld-optimierte Konstruktion soll der Nutzer einfach und schnell mit jedem Rechner einfache Musik spielen können. Zusätzliche </w:t>
@@ -363,7 +392,10 @@
     </w:p>
     <w:p>
       <w:pPr>
-        <w:pStyle w:val="Heading3"/>
+        <w:pStyle w:val="berschrift3"/>
+        <w:rPr>
+          <w:rFonts w:hint="eastAsia"/>
+        </w:rPr>
       </w:pPr>
       <w:r>
         <w:t>Implementierung</w:t>
@@ -374,15 +406,27 @@
         <w:pStyle w:val="Beschreibung"/>
       </w:pPr>
       <w:r>
-        <w:t>Der Prototyp besteht aus einem Holzgerüst, das mit Kreppband bezogen wurde. LED-Streifen lass</w:t>
-      </w:r>
-      <w:r>
-        <w:t>en die Kanten in wechselnden Regenbogenfarben erstrahlen. ...</w:t>
-      </w:r>
-    </w:p>
-    <w:p>
-      <w:pPr>
-        <w:pStyle w:val="Heading3"/>
+        <w:t xml:space="preserve">Der Prototyp besteht aus einem Plastikrohr, an dessen Ende ein Beschleunigungssensor unter einem Tischtennisball versteckt ist, im Rohr ist außerdem ein LED-Streifen verbaut. Das Rohr ist am unteren Ende mit Filz umwickelt und darüber ein Drucksensor. Unterhalb des Griffs aus Filz führen die Kabel in eine Box die via Klettverschluss an einem Armband am Handgelenk befestigt werden kann. Darin ist ein Arduino verbaut und die Box verlässt das USB-Kabel, </w:t>
+      </w:r>
+      <w:r>
+        <w:lastRenderedPageBreak/>
+        <w:t xml:space="preserve">dass zum Anschluss des </w:t>
+      </w:r>
+      <w:proofErr w:type="spellStart"/>
+      <w:r>
+        <w:t>Batons</w:t>
+      </w:r>
+      <w:proofErr w:type="spellEnd"/>
+      <w:r>
+        <w:t xml:space="preserve"> benötigt wird.</w:t>
+      </w:r>
+    </w:p>
+    <w:p>
+      <w:pPr>
+        <w:pStyle w:val="berschrift3"/>
+        <w:rPr>
+          <w:rFonts w:hint="eastAsia"/>
+        </w:rPr>
       </w:pPr>
       <w:r>
         <w:t>Status, Erweiterungsmöglichkeiten</w:t>
@@ -391,16 +435,12 @@
     <w:p>
       <w:pPr>
         <w:pStyle w:val="Beschreibung"/>
-      </w:pPr>
-      <w:r>
-        <w:t xml:space="preserve">Unser Prototyp demonstriert das grundlegende Prinzip. In der Praxis müsste man an den Flügeln noch Triebwerke </w:t>
-      </w:r>
-      <w:r>
-        <w:lastRenderedPageBreak/>
-        <w:t>montieren, um einen akzeptablen Schub zu erreichen</w:t>
-      </w:r>
-      <w:r>
-        <w:t xml:space="preserve">. Mögliche Optionen wäre </w:t>
+        <w:rPr>
+          <w:rFonts w:hint="eastAsia"/>
+        </w:rPr>
+      </w:pPr>
+      <w:r>
+        <w:t xml:space="preserve">Unser Prototyp demonstriert das grundlegende Prinzip. In der Praxis müsste man an den Flügeln noch Triebwerke montieren, um einen akzeptablen Schub zu erreichen. Mögliche Optionen wäre </w:t>
       </w:r>
       <w:proofErr w:type="spellStart"/>
       <w:r>
@@ -411,16 +451,30 @@
         <w:t xml:space="preserve"> ABC123 von Rolls-Royce oder XY.  ...</w:t>
       </w:r>
     </w:p>
-    <w:p/>
+    <w:p>
+      <w:pPr>
+        <w:rPr>
+          <w:rFonts w:hint="eastAsia"/>
+        </w:rPr>
+      </w:pPr>
+    </w:p>
     <w:p>
       <w:pPr>
         <w:jc w:val="center"/>
+        <w:rPr>
+          <w:rFonts w:hint="eastAsia"/>
+        </w:rPr>
       </w:pPr>
       <w:r>
         <w:t>→ MAXIMAL EINE SEITE ←</w:t>
       </w:r>
     </w:p>
     <w:p>
+      <w:pPr>
+        <w:rPr>
+          <w:rFonts w:hint="eastAsia"/>
+        </w:rPr>
+      </w:pPr>
       <w:r>
         <w:br w:type="page"/>
       </w:r>
@@ -428,6 +482,7 @@
     <w:p>
       <w:pPr>
         <w:rPr>
+          <w:rFonts w:hint="eastAsia"/>
           <w:sz w:val="16"/>
           <w:szCs w:val="16"/>
         </w:rPr>
@@ -443,7 +498,7 @@
     </w:p>
     <w:p>
       <w:pPr>
-        <w:pStyle w:val="Heading1"/>
+        <w:pStyle w:val="berschrift1"/>
       </w:pPr>
       <w:proofErr w:type="spellStart"/>
       <w:r>
@@ -456,7 +511,12 @@
     </w:p>
     <w:p>
       <w:pPr>
-        <w:pStyle w:val="Heading3"/>
+        <w:pStyle w:val="berschrift3"/>
+        <w:numPr>
+          <w:ilvl w:val="2"/>
+          <w:numId w:val="2"/>
+        </w:numPr>
+        <w:ind w:left="0" w:firstLine="0"/>
       </w:pPr>
       <w:r>
         <w:t>Setup</w:t>
@@ -467,18 +527,20 @@
         <w:pStyle w:val="Beschreibung"/>
       </w:pPr>
       <w:r>
-        <w:t>Beschreibung, wie man den Prototypen demonstrationsfähig macht.</w:t>
-      </w:r>
-    </w:p>
-    <w:p>
-      <w:pPr>
-        <w:pStyle w:val="Heading3"/>
-      </w:pPr>
-      <w:r>
-        <w:t>Bedienungsanleit</w:t>
-      </w:r>
-      <w:r>
-        <w:t>ung</w:t>
+        <w:t>Zunächst sollte man sich die Schlaufe mit der Box ums Handgelenk legen, danach schließt man das Gerät an einen MIDI-Host an und sobald es erkannt wird kann gespielt werden.</w:t>
+      </w:r>
+    </w:p>
+    <w:p>
+      <w:pPr>
+        <w:pStyle w:val="berschrift3"/>
+        <w:numPr>
+          <w:ilvl w:val="2"/>
+          <w:numId w:val="2"/>
+        </w:numPr>
+        <w:ind w:left="0" w:firstLine="0"/>
+      </w:pPr>
+      <w:r>
+        <w:t>Bedienungsanleitung</w:t>
       </w:r>
     </w:p>
     <w:p>
@@ -486,17 +548,29 @@
         <w:pStyle w:val="Beschreibung"/>
       </w:pPr>
       <w:r>
-        <w:t>Beschreibung, wie man mit dem Prototypen interagieren kann</w:t>
+        <w:t>Der Prototyp kann via Neigung nach oben oder unten Noten spielen, neigt man ihn höher werden auch die Noten höher und umgekehrt. Um die Note auch abzuspielen muss der Drucksensor über dem Griff betätigt werden, dessen gemessener Druck bestimmt auch die Lautstärke der angeschlagenen Note</w:t>
+      </w:r>
+      <w:r>
+        <w:rPr>
+          <w:rFonts w:hint="eastAsia"/>
+        </w:rPr>
+        <w:t>,</w:t>
+      </w:r>
+      <w:r>
+        <w:t xml:space="preserve"> wenn der MIDI-Host dies unterstützt.</w:t>
       </w:r>
     </w:p>
     <w:p>
       <w:pPr>
         <w:pStyle w:val="Beschreibung"/>
         <w:rPr>
+          <w:rFonts w:hint="eastAsia"/>
           <w:sz w:val="16"/>
           <w:szCs w:val="16"/>
         </w:rPr>
       </w:pPr>
+      <w:bookmarkStart w:id="0" w:name="_GoBack"/>
+      <w:bookmarkEnd w:id="0"/>
       <w:r>
         <w:br w:type="page"/>
       </w:r>
@@ -504,6 +578,7 @@
     <w:p>
       <w:pPr>
         <w:rPr>
+          <w:rFonts w:hint="eastAsia"/>
           <w:sz w:val="16"/>
           <w:szCs w:val="16"/>
         </w:rPr>
@@ -519,7 +594,7 @@
     </w:p>
     <w:p>
       <w:pPr>
-        <w:pStyle w:val="Heading1"/>
+        <w:pStyle w:val="berschrift1"/>
       </w:pPr>
       <w:proofErr w:type="spellStart"/>
       <w:r>
@@ -532,7 +607,10 @@
     </w:p>
     <w:p>
       <w:pPr>
-        <w:pStyle w:val="Heading3"/>
+        <w:pStyle w:val="berschrift3"/>
+        <w:rPr>
+          <w:rFonts w:hint="eastAsia"/>
+        </w:rPr>
       </w:pPr>
       <w:r>
         <w:t>Konzept</w:t>
@@ -541,6 +619,9 @@
     <w:p>
       <w:pPr>
         <w:pStyle w:val="Beschreibung"/>
+        <w:rPr>
+          <w:rFonts w:hint="eastAsia"/>
+        </w:rPr>
       </w:pPr>
       <w:r>
         <w:t>Ausführlichere Beschreibung des Interaktionskonzeptes</w:t>
@@ -549,11 +630,17 @@
     <w:p>
       <w:pPr>
         <w:pStyle w:val="Beschreibung"/>
-      </w:pPr>
-    </w:p>
-    <w:p>
-      <w:pPr>
-        <w:pStyle w:val="Heading3"/>
+        <w:rPr>
+          <w:rFonts w:hint="eastAsia"/>
+        </w:rPr>
+      </w:pPr>
+    </w:p>
+    <w:p>
+      <w:pPr>
+        <w:pStyle w:val="berschrift3"/>
+        <w:rPr>
+          <w:rFonts w:hint="eastAsia"/>
+        </w:rPr>
       </w:pPr>
       <w:r>
         <w:t>Implementierung</w:t>
@@ -562,12 +649,12 @@
     <w:p>
       <w:pPr>
         <w:pStyle w:val="Beschreibung"/>
-      </w:pPr>
-      <w:r>
-        <w:t xml:space="preserve">Kurze, abstrakte </w:t>
-      </w:r>
-      <w:r>
-        <w:t>Beschreibung der Schaltung und aller verwendeten Bauteile (inkl. wichtiger Details, z.B. Widerstandswerte), Schaltpläne/</w:t>
+        <w:rPr>
+          <w:rFonts w:hint="eastAsia"/>
+        </w:rPr>
+      </w:pPr>
+      <w:r>
+        <w:t>Kurze, abstrakte Beschreibung der Schaltung und aller verwendeten Bauteile (inkl. wichtiger Details, z.B. Widerstandswerte), Schaltpläne/</w:t>
       </w:r>
       <w:proofErr w:type="spellStart"/>
       <w:r>
@@ -575,15 +662,15 @@
       </w:r>
       <w:proofErr w:type="spellEnd"/>
       <w:r>
-        <w:t>-Screenshots und Fotos des Aufbaus auf ca. 2-3 Seiten (inkl. Bilder). Ein kompetenter Leser sollte den Prototypen nachbauen könn</w:t>
-      </w:r>
-      <w:r>
-        <w:t>en.</w:t>
+        <w:t>-Screenshots und Fotos des Aufbaus auf ca. 2-3 Seiten (inkl. Bilder). Ein kompetenter Leser sollte den Prototypen nachbauen können.</w:t>
       </w:r>
     </w:p>
     <w:p>
       <w:pPr>
         <w:pStyle w:val="Beschreibung"/>
+        <w:rPr>
+          <w:rFonts w:hint="eastAsia"/>
+        </w:rPr>
       </w:pPr>
       <w:r>
         <w:t>Interessante Code-Schnipsel ggf. direkt einfügen.</w:t>
@@ -592,11 +679,17 @@
     <w:p>
       <w:pPr>
         <w:pStyle w:val="Beschreibung"/>
+        <w:rPr>
+          <w:rFonts w:hint="eastAsia"/>
+        </w:rPr>
       </w:pPr>
     </w:p>
     <w:p>
       <w:pPr>
         <w:pStyle w:val="Beschreibung"/>
+        <w:rPr>
+          <w:rFonts w:hint="eastAsia"/>
+        </w:rPr>
       </w:pPr>
       <w:r>
         <w:t>Kompletter Code extern im Anhang (siehe nächste Seite).</w:t>
@@ -604,11 +697,14 @@
     </w:p>
     <w:p>
       <w:pPr>
-        <w:pStyle w:val="Heading3"/>
+        <w:pStyle w:val="berschrift3"/>
         <w:numPr>
           <w:ilvl w:val="0"/>
           <w:numId w:val="0"/>
         </w:numPr>
+        <w:rPr>
+          <w:rFonts w:hint="eastAsia"/>
+        </w:rPr>
       </w:pPr>
       <w:r>
         <w:br w:type="page"/>
@@ -617,6 +713,7 @@
     <w:p>
       <w:pPr>
         <w:rPr>
+          <w:rFonts w:hint="eastAsia"/>
           <w:sz w:val="16"/>
           <w:szCs w:val="16"/>
         </w:rPr>
@@ -632,7 +729,7 @@
     </w:p>
     <w:p>
       <w:pPr>
-        <w:pStyle w:val="Heading1"/>
+        <w:pStyle w:val="berschrift1"/>
       </w:pPr>
       <w:proofErr w:type="spellStart"/>
       <w:r>
@@ -645,7 +742,10 @@
     </w:p>
     <w:p>
       <w:pPr>
-        <w:pStyle w:val="Heading3"/>
+        <w:pStyle w:val="berschrift3"/>
+        <w:rPr>
+          <w:rFonts w:hint="eastAsia"/>
+        </w:rPr>
       </w:pPr>
       <w:r>
         <w:t>Code: superduper.zip</w:t>
@@ -654,6 +754,9 @@
     <w:p>
       <w:pPr>
         <w:pStyle w:val="Beschreibung"/>
+        <w:rPr>
+          <w:rFonts w:hint="eastAsia"/>
+        </w:rPr>
       </w:pPr>
       <w:proofErr w:type="spellStart"/>
       <w:r>
@@ -661,10 +764,7 @@
       </w:r>
       <w:proofErr w:type="spellEnd"/>
       <w:r>
-        <w:t xml:space="preserve"> mit vollständigem, funktionierendem Code. Gerne d</w:t>
-      </w:r>
-      <w:r>
-        <w:t xml:space="preserve">ie gesamte </w:t>
+        <w:t xml:space="preserve"> mit vollständigem, funktionierendem Code. Gerne die gesamte </w:t>
       </w:r>
       <w:proofErr w:type="spellStart"/>
       <w:r>
@@ -694,6 +794,9 @@
     <w:p>
       <w:pPr>
         <w:pStyle w:val="Beschreibung"/>
+        <w:rPr>
+          <w:rFonts w:hint="eastAsia"/>
+        </w:rPr>
       </w:pPr>
       <w:r>
         <w:t xml:space="preserve">Vorsicht: In der </w:t>
@@ -710,11 +813,17 @@
     <w:p>
       <w:pPr>
         <w:pStyle w:val="Beschreibung"/>
-      </w:pPr>
-    </w:p>
-    <w:p>
-      <w:pPr>
-        <w:pStyle w:val="Heading3"/>
+        <w:rPr>
+          <w:rFonts w:hint="eastAsia"/>
+        </w:rPr>
+      </w:pPr>
+    </w:p>
+    <w:p>
+      <w:pPr>
+        <w:pStyle w:val="berschrift3"/>
+        <w:rPr>
+          <w:rFonts w:hint="eastAsia"/>
+        </w:rPr>
       </w:pPr>
       <w:r>
         <w:t>Beliebiges weiteres Material für den Anhang</w:t>
@@ -723,6 +832,9 @@
     <w:p>
       <w:pPr>
         <w:pStyle w:val="Beschreibung"/>
+        <w:rPr>
+          <w:rFonts w:hint="eastAsia"/>
+        </w:rPr>
       </w:pPr>
       <w:r>
         <w:t>z.B. weitere Bilder, gute Quellen, etc.</w:t>
@@ -731,6 +843,9 @@
     <w:p>
       <w:pPr>
         <w:pStyle w:val="Beschreibung"/>
+        <w:rPr>
+          <w:rFonts w:hint="eastAsia"/>
+        </w:rPr>
       </w:pPr>
     </w:p>
     <w:sectPr>
@@ -749,6 +864,11 @@
 <w:endnotes xmlns:wpc="http://schemas.microsoft.com/office/word/2010/wordprocessingCanvas" xmlns:cx="http://schemas.microsoft.com/office/drawing/2014/chartex" xmlns:cx1="http://schemas.microsoft.com/office/drawing/2015/9/8/chartex" xmlns:cx2="http://schemas.microsoft.com/office/drawing/2015/10/21/chartex" xmlns:cx3="http://schemas.microsoft.com/office/drawing/2016/5/9/chartex" xmlns:cx4="http://schemas.microsoft.com/office/drawing/2016/5/10/chartex" xmlns:cx5="http://schemas.microsoft.com/office/drawing/2016/5/11/chartex" xmlns:cx6="http://schemas.microsoft.com/office/drawing/2016/5/12/chartex" xmlns:cx7="http://schemas.microsoft.com/office/drawing/2016/5/13/chartex" xmlns:cx8="http://schemas.microsoft.com/office/drawing/2016/5/14/chartex" xmlns:mc="http://schemas.openxmlformats.org/markup-compatibility/2006" xmlns:aink="http://schemas.microsoft.com/office/drawing/2016/ink" xmlns:am3d="http://schemas.microsoft.com/office/drawing/2017/model3d" xmlns:o="urn:schemas-microsoft-com:office:office" xmlns:r="http://schemas.openxmlformats.org/officeDocument/2006/relationships" xmlns:m="http://schemas.openxmlformats.org/officeDocument/2006/math" xmlns:v="urn:schemas-microsoft-com:vml" xmlns:wp14="http://schemas.microsoft.com/office/word/2010/wordprocessingDrawing" xmlns:wp="http://schemas.openxmlformats.org/drawingml/2006/wordprocessingDrawing" xmlns:w10="urn:schemas-microsoft-com:office:word" xmlns:w="http://schemas.openxmlformats.org/wordprocessingml/2006/main" xmlns:w14="http://schemas.microsoft.com/office/word/2010/wordml" xmlns:w15="http://schemas.microsoft.com/office/word/2012/wordml" xmlns:w16cid="http://schemas.microsoft.com/office/word/2016/wordml/cid" xmlns:w16se="http://schemas.microsoft.com/office/word/2015/wordml/symex" xmlns:wpg="http://schemas.microsoft.com/office/word/2010/wordprocessingGroup" xmlns:wpi="http://schemas.microsoft.com/office/word/2010/wordprocessingInk" xmlns:wne="http://schemas.microsoft.com/office/word/2006/wordml" xmlns:wps="http://schemas.microsoft.com/office/word/2010/wordprocessingShape" mc:Ignorable="w14 w15 w16se w16cid wp14">
   <w:endnote w:type="separator" w:id="-1">
     <w:p>
+      <w:pPr>
+        <w:rPr>
+          <w:rFonts w:hint="eastAsia"/>
+        </w:rPr>
+      </w:pPr>
       <w:r>
         <w:separator/>
       </w:r>
@@ -756,6 +876,11 @@
   </w:endnote>
   <w:endnote w:type="continuationSeparator" w:id="0">
     <w:p>
+      <w:pPr>
+        <w:rPr>
+          <w:rFonts w:hint="eastAsia"/>
+        </w:rPr>
+      </w:pPr>
       <w:r>
         <w:continuationSeparator/>
       </w:r>
@@ -768,6 +893,11 @@
 <w:footnotes xmlns:wpc="http://schemas.microsoft.com/office/word/2010/wordprocessingCanvas" xmlns:cx="http://schemas.microsoft.com/office/drawing/2014/chartex" xmlns:cx1="http://schemas.microsoft.com/office/drawing/2015/9/8/chartex" xmlns:cx2="http://schemas.microsoft.com/office/drawing/2015/10/21/chartex" xmlns:cx3="http://schemas.microsoft.com/office/drawing/2016/5/9/chartex" xmlns:cx4="http://schemas.microsoft.com/office/drawing/2016/5/10/chartex" xmlns:cx5="http://schemas.microsoft.com/office/drawing/2016/5/11/chartex" xmlns:cx6="http://schemas.microsoft.com/office/drawing/2016/5/12/chartex" xmlns:cx7="http://schemas.microsoft.com/office/drawing/2016/5/13/chartex" xmlns:cx8="http://schemas.microsoft.com/office/drawing/2016/5/14/chartex" xmlns:mc="http://schemas.openxmlformats.org/markup-compatibility/2006" xmlns:aink="http://schemas.microsoft.com/office/drawing/2016/ink" xmlns:am3d="http://schemas.microsoft.com/office/drawing/2017/model3d" xmlns:o="urn:schemas-microsoft-com:office:office" xmlns:r="http://schemas.openxmlformats.org/officeDocument/2006/relationships" xmlns:m="http://schemas.openxmlformats.org/officeDocument/2006/math" xmlns:v="urn:schemas-microsoft-com:vml" xmlns:wp14="http://schemas.microsoft.com/office/word/2010/wordprocessingDrawing" xmlns:wp="http://schemas.openxmlformats.org/drawingml/2006/wordprocessingDrawing" xmlns:w10="urn:schemas-microsoft-com:office:word" xmlns:w="http://schemas.openxmlformats.org/wordprocessingml/2006/main" xmlns:w14="http://schemas.microsoft.com/office/word/2010/wordml" xmlns:w15="http://schemas.microsoft.com/office/word/2012/wordml" xmlns:w16cid="http://schemas.microsoft.com/office/word/2016/wordml/cid" xmlns:w16se="http://schemas.microsoft.com/office/word/2015/wordml/symex" xmlns:wpg="http://schemas.microsoft.com/office/word/2010/wordprocessingGroup" xmlns:wpi="http://schemas.microsoft.com/office/word/2010/wordprocessingInk" xmlns:wne="http://schemas.microsoft.com/office/word/2006/wordml" xmlns:wps="http://schemas.microsoft.com/office/word/2010/wordprocessingShape" mc:Ignorable="w14 w15 w16se w16cid wp14">
   <w:footnote w:type="separator" w:id="-1">
     <w:p>
+      <w:pPr>
+        <w:rPr>
+          <w:rFonts w:hint="eastAsia"/>
+        </w:rPr>
+      </w:pPr>
       <w:r>
         <w:separator/>
       </w:r>
@@ -775,6 +905,11 @@
   </w:footnote>
   <w:footnote w:type="continuationSeparator" w:id="0">
     <w:p>
+      <w:pPr>
+        <w:rPr>
+          <w:rFonts w:hint="eastAsia"/>
+        </w:rPr>
+      </w:pPr>
       <w:r>
         <w:continuationSeparator/>
       </w:r>
@@ -788,6 +923,7 @@
   <w:p>
     <w:pPr>
       <w:rPr>
+        <w:rFonts w:hint="eastAsia"/>
         <w:i/>
         <w:iCs/>
         <w:sz w:val="18"/>
@@ -859,13 +995,13 @@
 <file path=word/numbering.xml><?xml version="1.0" encoding="utf-8"?>
 <w:numbering xmlns:wpc="http://schemas.microsoft.com/office/word/2010/wordprocessingCanvas" xmlns:cx="http://schemas.microsoft.com/office/drawing/2014/chartex" xmlns:cx1="http://schemas.microsoft.com/office/drawing/2015/9/8/chartex" xmlns:cx2="http://schemas.microsoft.com/office/drawing/2015/10/21/chartex" xmlns:cx3="http://schemas.microsoft.com/office/drawing/2016/5/9/chartex" xmlns:cx4="http://schemas.microsoft.com/office/drawing/2016/5/10/chartex" xmlns:cx5="http://schemas.microsoft.com/office/drawing/2016/5/11/chartex" xmlns:cx6="http://schemas.microsoft.com/office/drawing/2016/5/12/chartex" xmlns:cx7="http://schemas.microsoft.com/office/drawing/2016/5/13/chartex" xmlns:cx8="http://schemas.microsoft.com/office/drawing/2016/5/14/chartex" xmlns:mc="http://schemas.openxmlformats.org/markup-compatibility/2006" xmlns:aink="http://schemas.microsoft.com/office/drawing/2016/ink" xmlns:am3d="http://schemas.microsoft.com/office/drawing/2017/model3d" xmlns:o="urn:schemas-microsoft-com:office:office" xmlns:r="http://schemas.openxmlformats.org/officeDocument/2006/relationships" xmlns:m="http://schemas.openxmlformats.org/officeDocument/2006/math" xmlns:v="urn:schemas-microsoft-com:vml" xmlns:wp14="http://schemas.microsoft.com/office/word/2010/wordprocessingDrawing" xmlns:wp="http://schemas.openxmlformats.org/drawingml/2006/wordprocessingDrawing" xmlns:w10="urn:schemas-microsoft-com:office:word" xmlns:w="http://schemas.openxmlformats.org/wordprocessingml/2006/main" xmlns:w14="http://schemas.microsoft.com/office/word/2010/wordml" xmlns:w15="http://schemas.microsoft.com/office/word/2012/wordml" xmlns:w16cid="http://schemas.microsoft.com/office/word/2016/wordml/cid" xmlns:w16se="http://schemas.microsoft.com/office/word/2015/wordml/symex" xmlns:wpg="http://schemas.microsoft.com/office/word/2010/wordprocessingGroup" xmlns:wpi="http://schemas.microsoft.com/office/word/2010/wordprocessingInk" xmlns:wne="http://schemas.microsoft.com/office/word/2006/wordml" xmlns:wps="http://schemas.microsoft.com/office/word/2010/wordprocessingShape" mc:Ignorable="w14 w15 w16se w16cid wp14">
   <w:abstractNum w:abstractNumId="0" w15:restartNumberingAfterBreak="0">
-    <w:nsid w:val="61BA6F2B"/>
+    <w:nsid w:val="3B38113B"/>
     <w:multiLevelType w:val="multilevel"/>
-    <w:tmpl w:val="1638C8C8"/>
+    <w:tmpl w:val="83D026E8"/>
     <w:lvl w:ilvl="0">
       <w:start w:val="1"/>
       <w:numFmt w:val="none"/>
-      <w:pStyle w:val="Heading1"/>
+      <w:pStyle w:val="berschrift1"/>
       <w:suff w:val="nothing"/>
       <w:lvlText w:val=""/>
       <w:lvlJc w:val="left"/>
@@ -879,7 +1015,7 @@
     <w:lvl w:ilvl="1">
       <w:start w:val="1"/>
       <w:numFmt w:val="none"/>
-      <w:pStyle w:val="Heading2"/>
+      <w:pStyle w:val="berschrift2"/>
       <w:suff w:val="nothing"/>
       <w:lvlText w:val=""/>
       <w:lvlJc w:val="left"/>
@@ -893,7 +1029,7 @@
     <w:lvl w:ilvl="2">
       <w:start w:val="1"/>
       <w:numFmt w:val="none"/>
-      <w:pStyle w:val="Heading3"/>
+      <w:pStyle w:val="berschrift3"/>
       <w:suff w:val="nothing"/>
       <w:lvlText w:val=""/>
       <w:lvlJc w:val="left"/>
@@ -983,7 +1119,135 @@
       </w:pPr>
     </w:lvl>
   </w:abstractNum>
+  <w:abstractNum w:abstractNumId="1" w15:restartNumberingAfterBreak="0">
+    <w:nsid w:val="61BA6F2B"/>
+    <w:multiLevelType w:val="multilevel"/>
+    <w:tmpl w:val="1638C8C8"/>
+    <w:lvl w:ilvl="0">
+      <w:start w:val="1"/>
+      <w:numFmt w:val="none"/>
+      <w:pStyle w:val="berschrift1"/>
+      <w:suff w:val="nothing"/>
+      <w:lvlText w:val=""/>
+      <w:lvlJc w:val="left"/>
+      <w:pPr>
+        <w:tabs>
+          <w:tab w:val="num" w:pos="432"/>
+        </w:tabs>
+        <w:ind w:left="432" w:hanging="432"/>
+      </w:pPr>
+    </w:lvl>
+    <w:lvl w:ilvl="1">
+      <w:start w:val="1"/>
+      <w:numFmt w:val="none"/>
+      <w:pStyle w:val="berschrift2"/>
+      <w:suff w:val="nothing"/>
+      <w:lvlText w:val=""/>
+      <w:lvlJc w:val="left"/>
+      <w:pPr>
+        <w:tabs>
+          <w:tab w:val="num" w:pos="576"/>
+        </w:tabs>
+        <w:ind w:left="576" w:hanging="576"/>
+      </w:pPr>
+    </w:lvl>
+    <w:lvl w:ilvl="2">
+      <w:start w:val="1"/>
+      <w:numFmt w:val="none"/>
+      <w:pStyle w:val="berschrift3"/>
+      <w:suff w:val="nothing"/>
+      <w:lvlText w:val=""/>
+      <w:lvlJc w:val="left"/>
+      <w:pPr>
+        <w:tabs>
+          <w:tab w:val="num" w:pos="720"/>
+        </w:tabs>
+        <w:ind w:left="720" w:hanging="720"/>
+      </w:pPr>
+    </w:lvl>
+    <w:lvl w:ilvl="3">
+      <w:start w:val="1"/>
+      <w:numFmt w:val="none"/>
+      <w:suff w:val="nothing"/>
+      <w:lvlText w:val=""/>
+      <w:lvlJc w:val="left"/>
+      <w:pPr>
+        <w:tabs>
+          <w:tab w:val="num" w:pos="864"/>
+        </w:tabs>
+        <w:ind w:left="864" w:hanging="864"/>
+      </w:pPr>
+    </w:lvl>
+    <w:lvl w:ilvl="4">
+      <w:start w:val="1"/>
+      <w:numFmt w:val="none"/>
+      <w:suff w:val="nothing"/>
+      <w:lvlText w:val=""/>
+      <w:lvlJc w:val="left"/>
+      <w:pPr>
+        <w:tabs>
+          <w:tab w:val="num" w:pos="1008"/>
+        </w:tabs>
+        <w:ind w:left="1008" w:hanging="1008"/>
+      </w:pPr>
+    </w:lvl>
+    <w:lvl w:ilvl="5">
+      <w:start w:val="1"/>
+      <w:numFmt w:val="none"/>
+      <w:suff w:val="nothing"/>
+      <w:lvlText w:val=""/>
+      <w:lvlJc w:val="left"/>
+      <w:pPr>
+        <w:tabs>
+          <w:tab w:val="num" w:pos="1152"/>
+        </w:tabs>
+        <w:ind w:left="1152" w:hanging="1152"/>
+      </w:pPr>
+    </w:lvl>
+    <w:lvl w:ilvl="6">
+      <w:start w:val="1"/>
+      <w:numFmt w:val="none"/>
+      <w:suff w:val="nothing"/>
+      <w:lvlText w:val=""/>
+      <w:lvlJc w:val="left"/>
+      <w:pPr>
+        <w:tabs>
+          <w:tab w:val="num" w:pos="1296"/>
+        </w:tabs>
+        <w:ind w:left="1296" w:hanging="1296"/>
+      </w:pPr>
+    </w:lvl>
+    <w:lvl w:ilvl="7">
+      <w:start w:val="1"/>
+      <w:numFmt w:val="none"/>
+      <w:suff w:val="nothing"/>
+      <w:lvlText w:val=""/>
+      <w:lvlJc w:val="left"/>
+      <w:pPr>
+        <w:tabs>
+          <w:tab w:val="num" w:pos="1440"/>
+        </w:tabs>
+        <w:ind w:left="1440" w:hanging="1440"/>
+      </w:pPr>
+    </w:lvl>
+    <w:lvl w:ilvl="8">
+      <w:start w:val="1"/>
+      <w:numFmt w:val="none"/>
+      <w:suff w:val="nothing"/>
+      <w:lvlText w:val=""/>
+      <w:lvlJc w:val="left"/>
+      <w:pPr>
+        <w:tabs>
+          <w:tab w:val="num" w:pos="1584"/>
+        </w:tabs>
+        <w:ind w:left="1584" w:hanging="1584"/>
+      </w:pPr>
+    </w:lvl>
+  </w:abstractNum>
   <w:num w:numId="1">
+    <w:abstractNumId w:val="1"/>
+  </w:num>
+  <w:num w:numId="2">
     <w:abstractNumId w:val="0"/>
   </w:num>
 </w:numbering>
@@ -1003,7 +1267,7 @@
     </w:rPrDefault>
     <w:pPrDefault/>
   </w:docDefaults>
-  <w:latentStyles w:defLockedState="0" w:defUIPriority="99" w:defSemiHidden="0" w:defUnhideWhenUsed="0" w:defQFormat="0" w:count="375">
+  <w:latentStyles w:defLockedState="0" w:defUIPriority="99" w:defSemiHidden="0" w:defUnhideWhenUsed="0" w:defQFormat="0" w:count="377">
     <w:lsdException w:name="Normal" w:uiPriority="0" w:qFormat="1"/>
     <w:lsdException w:name="heading 1" w:uiPriority="9" w:qFormat="1"/>
     <w:lsdException w:name="heading 2" w:semiHidden="1" w:uiPriority="9" w:unhideWhenUsed="1" w:qFormat="1"/>
@@ -1109,7 +1373,6 @@
     <w:lsdException w:name="HTML Sample" w:semiHidden="1" w:unhideWhenUsed="1"/>
     <w:lsdException w:name="HTML Typewriter" w:semiHidden="1" w:unhideWhenUsed="1"/>
     <w:lsdException w:name="HTML Variable" w:semiHidden="1" w:unhideWhenUsed="1"/>
-    <w:lsdException w:name="Normal Table" w:semiHidden="1" w:unhideWhenUsed="1"/>
     <w:lsdException w:name="annotation subject" w:semiHidden="1" w:unhideWhenUsed="1"/>
     <w:lsdException w:name="No List" w:semiHidden="1" w:unhideWhenUsed="1"/>
     <w:lsdException w:name="Outline List 1" w:semiHidden="1" w:unhideWhenUsed="1"/>
@@ -1155,11 +1418,9 @@
     <w:lsdException w:name="Table Subtle 1" w:semiHidden="1" w:unhideWhenUsed="1"/>
     <w:lsdException w:name="Table Subtle 2" w:semiHidden="1" w:unhideWhenUsed="1"/>
     <w:lsdException w:name="Table Web 1" w:semiHidden="1" w:unhideWhenUsed="1"/>
-    <w:lsdException w:name="Table Web 2" w:semiHidden="1" w:unhideWhenUsed="1"/>
     <w:lsdException w:name="Table Web 3" w:semiHidden="1" w:unhideWhenUsed="1"/>
     <w:lsdException w:name="Balloon Text" w:semiHidden="1" w:unhideWhenUsed="1"/>
     <w:lsdException w:name="Table Grid" w:uiPriority="39"/>
-    <w:lsdException w:name="Table Theme" w:semiHidden="1" w:unhideWhenUsed="1"/>
     <w:lsdException w:name="Placeholder Text" w:semiHidden="1"/>
     <w:lsdException w:name="No Spacing" w:uiPriority="1" w:qFormat="1"/>
     <w:lsdException w:name="Light Shading" w:uiPriority="60"/>
@@ -1379,8 +1640,10 @@
     <w:lsdException w:name="Smart Hyperlink" w:semiHidden="1" w:unhideWhenUsed="1"/>
     <w:lsdException w:name="Hashtag" w:semiHidden="1" w:unhideWhenUsed="1"/>
     <w:lsdException w:name="Unresolved Mention" w:semiHidden="1" w:unhideWhenUsed="1"/>
+    <w:lsdException w:name="Smart Link" w:semiHidden="1" w:unhideWhenUsed="1"/>
+    <w:lsdException w:name="Smart Link Error" w:semiHidden="1" w:unhideWhenUsed="1"/>
   </w:latentStyles>
-  <w:style w:type="paragraph" w:default="1" w:styleId="Normal">
+  <w:style w:type="paragraph" w:default="1" w:styleId="Standard">
     <w:name w:val="Normal"/>
     <w:qFormat/>
     <w:pPr>
@@ -1390,10 +1653,10 @@
       <w:rFonts w:ascii="Frutiger Next LT W1G" w:hAnsi="Frutiger Next LT W1G"/>
     </w:rPr>
   </w:style>
-  <w:style w:type="paragraph" w:styleId="Heading1">
+  <w:style w:type="paragraph" w:styleId="berschrift1">
     <w:name w:val="heading 1"/>
     <w:basedOn w:val="Heading"/>
-    <w:next w:val="BodyText"/>
+    <w:next w:val="Textkrper"/>
     <w:uiPriority w:val="9"/>
     <w:qFormat/>
     <w:pPr>
@@ -1410,10 +1673,10 @@
       <w:szCs w:val="32"/>
     </w:rPr>
   </w:style>
-  <w:style w:type="paragraph" w:styleId="Heading2">
+  <w:style w:type="paragraph" w:styleId="berschrift2">
     <w:name w:val="heading 2"/>
     <w:basedOn w:val="Heading"/>
-    <w:next w:val="BodyText"/>
+    <w:next w:val="Textkrper"/>
     <w:uiPriority w:val="9"/>
     <w:unhideWhenUsed/>
     <w:qFormat/>
@@ -1431,7 +1694,7 @@
       <w:iCs/>
     </w:rPr>
   </w:style>
-  <w:style w:type="paragraph" w:styleId="Heading3">
+  <w:style w:type="paragraph" w:styleId="berschrift3">
     <w:name w:val="heading 3"/>
     <w:basedOn w:val="Heading"/>
     <w:next w:val="Beschreibung"/>
@@ -1453,13 +1716,13 @@
       <w:sz w:val="24"/>
     </w:rPr>
   </w:style>
-  <w:style w:type="character" w:default="1" w:styleId="DefaultParagraphFont">
+  <w:style w:type="character" w:default="1" w:styleId="Absatz-Standardschriftart">
     <w:name w:val="Default Paragraph Font"/>
     <w:uiPriority w:val="1"/>
     <w:semiHidden/>
     <w:unhideWhenUsed/>
   </w:style>
-  <w:style w:type="table" w:default="1" w:styleId="TableNormal">
+  <w:style w:type="table" w:default="1" w:styleId="NormaleTabelle">
     <w:name w:val="Normal Table"/>
     <w:uiPriority w:val="99"/>
     <w:semiHidden/>
@@ -1474,7 +1737,7 @@
       </w:tblCellMar>
     </w:tblPr>
   </w:style>
-  <w:style w:type="numbering" w:default="1" w:styleId="NoList">
+  <w:style w:type="numbering" w:default="1" w:styleId="KeineListe">
     <w:name w:val="No List"/>
     <w:uiPriority w:val="99"/>
     <w:semiHidden/>
@@ -1486,8 +1749,8 @@
   </w:style>
   <w:style w:type="paragraph" w:customStyle="1" w:styleId="Heading">
     <w:name w:val="Heading"/>
-    <w:basedOn w:val="Normal"/>
-    <w:next w:val="BodyText"/>
+    <w:basedOn w:val="Standard"/>
+    <w:next w:val="Textkrper"/>
     <w:qFormat/>
     <w:pPr>
       <w:keepNext/>
@@ -1499,20 +1762,20 @@
       <w:szCs w:val="28"/>
     </w:rPr>
   </w:style>
-  <w:style w:type="paragraph" w:styleId="BodyText">
+  <w:style w:type="paragraph" w:styleId="Textkrper">
     <w:name w:val="Body Text"/>
-    <w:basedOn w:val="Normal"/>
+    <w:basedOn w:val="Standard"/>
     <w:pPr>
       <w:spacing w:after="120"/>
     </w:pPr>
   </w:style>
-  <w:style w:type="paragraph" w:styleId="List">
+  <w:style w:type="paragraph" w:styleId="Liste">
     <w:name w:val="List"/>
-    <w:basedOn w:val="BodyText"/>
+    <w:basedOn w:val="Textkrper"/>
   </w:style>
-  <w:style w:type="paragraph" w:styleId="Caption">
+  <w:style w:type="paragraph" w:styleId="Beschriftung">
     <w:name w:val="caption"/>
-    <w:basedOn w:val="Normal"/>
+    <w:basedOn w:val="Standard"/>
     <w:qFormat/>
     <w:pPr>
       <w:suppressLineNumbers/>
@@ -1525,15 +1788,15 @@
   </w:style>
   <w:style w:type="paragraph" w:customStyle="1" w:styleId="Index">
     <w:name w:val="Index"/>
-    <w:basedOn w:val="Normal"/>
+    <w:basedOn w:val="Standard"/>
     <w:qFormat/>
     <w:pPr>
       <w:suppressLineNumbers/>
     </w:pPr>
   </w:style>
-  <w:style w:type="paragraph" w:styleId="Header">
+  <w:style w:type="paragraph" w:styleId="Kopfzeile">
     <w:name w:val="header"/>
-    <w:basedOn w:val="Normal"/>
+    <w:basedOn w:val="Standard"/>
     <w:pPr>
       <w:suppressLineNumbers/>
       <w:tabs>
@@ -1548,17 +1811,17 @@
   </w:style>
   <w:style w:type="paragraph" w:customStyle="1" w:styleId="Quotations">
     <w:name w:val="Quotations"/>
-    <w:basedOn w:val="Normal"/>
+    <w:basedOn w:val="Standard"/>
     <w:qFormat/>
     <w:pPr>
       <w:spacing w:after="283"/>
       <w:ind w:left="567" w:right="567"/>
     </w:pPr>
   </w:style>
-  <w:style w:type="paragraph" w:styleId="Title">
+  <w:style w:type="paragraph" w:styleId="Titel">
     <w:name w:val="Title"/>
     <w:basedOn w:val="Heading"/>
-    <w:next w:val="BodyText"/>
+    <w:next w:val="Textkrper"/>
     <w:uiPriority w:val="10"/>
     <w:qFormat/>
     <w:pPr>
@@ -1571,10 +1834,10 @@
       <w:szCs w:val="36"/>
     </w:rPr>
   </w:style>
-  <w:style w:type="paragraph" w:styleId="Subtitle">
+  <w:style w:type="paragraph" w:styleId="Untertitel">
     <w:name w:val="Subtitle"/>
     <w:basedOn w:val="Heading"/>
-    <w:next w:val="BodyText"/>
+    <w:next w:val="Textkrper"/>
     <w:uiPriority w:val="11"/>
     <w:qFormat/>
     <w:pPr>
@@ -1587,12 +1850,12 @@
   </w:style>
   <w:style w:type="paragraph" w:customStyle="1" w:styleId="FrameContents">
     <w:name w:val="Frame Contents"/>
-    <w:basedOn w:val="Normal"/>
+    <w:basedOn w:val="Standard"/>
     <w:qFormat/>
   </w:style>
-  <w:style w:type="paragraph" w:styleId="Footer">
+  <w:style w:type="paragraph" w:styleId="Fuzeile">
     <w:name w:val="footer"/>
-    <w:basedOn w:val="Normal"/>
+    <w:basedOn w:val="Standard"/>
     <w:pPr>
       <w:suppressLineNumbers/>
       <w:tabs>
@@ -1603,16 +1866,16 @@
   </w:style>
   <w:style w:type="paragraph" w:customStyle="1" w:styleId="Beschreibung">
     <w:name w:val="Beschreibung"/>
-    <w:basedOn w:val="Normal"/>
+    <w:basedOn w:val="Standard"/>
     <w:qFormat/>
     <w:rPr>
       <w:sz w:val="22"/>
     </w:rPr>
   </w:style>
-  <w:style w:type="paragraph" w:styleId="BalloonText">
+  <w:style w:type="paragraph" w:styleId="Sprechblasentext">
     <w:name w:val="Balloon Text"/>
-    <w:basedOn w:val="Normal"/>
-    <w:link w:val="BalloonTextChar"/>
+    <w:basedOn w:val="Standard"/>
+    <w:link w:val="SprechblasentextZchn"/>
     <w:uiPriority w:val="99"/>
     <w:semiHidden/>
     <w:unhideWhenUsed/>
@@ -1623,10 +1886,10 @@
       <w:szCs w:val="16"/>
     </w:rPr>
   </w:style>
-  <w:style w:type="character" w:customStyle="1" w:styleId="BalloonTextChar">
-    <w:name w:val="Balloon Text Char"/>
-    <w:basedOn w:val="DefaultParagraphFont"/>
-    <w:link w:val="BalloonText"/>
+  <w:style w:type="character" w:customStyle="1" w:styleId="SprechblasentextZchn">
+    <w:name w:val="Sprechblasentext Zchn"/>
+    <w:basedOn w:val="Absatz-Standardschriftart"/>
+    <w:link w:val="Sprechblasentext"/>
     <w:uiPriority w:val="99"/>
     <w:semiHidden/>
     <w:rsid w:val="00A35C37"/>

</xml_diff>